<commit_message>
second lab changes 2
</commit_message>
<xml_diff>
--- a/Формат хранения данных.docx
+++ b/Формат хранения данных.docx
@@ -50,6 +50,32 @@
           <w:lang w:val="en-US"/>
         </w:rPr>
         <w:t>y</w:t>
+      </w:r>
+    </w:p>
+    <w:p>
+      <w:r>
+        <w:t xml:space="preserve">В файле </w:t>
+      </w:r>
+      <w:r>
+        <w:rPr>
+          <w:lang w:val="en-US"/>
+        </w:rPr>
+        <w:t>fakefile</w:t>
+      </w:r>
+      <w:r>
+        <w:t>.</w:t>
+      </w:r>
+      <w:r>
+        <w:rPr>
+          <w:lang w:val="en-US"/>
+        </w:rPr>
+        <w:t>txt</w:t>
+      </w:r>
+      <w:r>
+        <w:t xml:space="preserve"> </w:t>
+      </w:r>
+      <w:r>
+        <w:t>ошибочный формат хранения данных, будет поймано исключение (обрабатывается в программе)</w:t>
       </w:r>
     </w:p>
     <w:sectPr>

</xml_diff>